<commit_message>
When will it end
</commit_message>
<xml_diff>
--- a/Shit/ОтчетFULL.docx
+++ b/Shit/ОтчетFULL.docx
@@ -6095,10 +6095,7 @@
         <w:pStyle w:val="Standard"/>
       </w:pPr>
       <w:r>
-        <w:t>Рабочее проектирование заключается в разработке материалов, обеспечивающих эксплуатацию автоматизированно</w:t>
-      </w:r>
-      <w:r>
-        <w:t>й системы обработки информации.</w:t>
+        <w:t>Рабочее проектирование заключается в разработке материалов, обеспечивающих эксплуатацию автоматизированной системы обработки информации.</w:t>
       </w:r>
     </w:p>
     <w:p>
@@ -6106,13 +6103,7 @@
         <w:pStyle w:val="Standard"/>
       </w:pPr>
       <w:r>
-        <w:t xml:space="preserve">Рабочий проект — это техническая документация, утвержденная в установленном порядке, содержащая уточненные данные и детализированные общесистемные проектные решения, программы и инструкции по решению задач, а также уточненную оценку экономической эффективности автоматизированной системы управления и уточненный перечень мероприятий по </w:t>
-      </w:r>
-      <w:r>
-        <w:t xml:space="preserve">подготовке объекта к внедрению. </w:t>
-      </w:r>
-      <w:r>
-        <w:t>Рабочий проект разрабатывается на основе технического проекта, утвержденного заказчиком.</w:t>
+        <w:t>Рабочий проект — это техническая документация, утвержденная в установленном порядке, содержащая уточненные данные и детализированные общесистемные проектные решения, программы и инструкции по решению задач, а также уточненную оценку экономической эффективности автоматизированной системы управления и уточненный перечень мероприятий по подготовке объекта к внедрению. Рабочий проект разрабатывается на основе технического проекта, утвержденного заказчиком.</w:t>
       </w:r>
     </w:p>
     <w:p>
@@ -6240,9 +6231,9 @@
         </w:rPr>
         <w:drawing>
           <wp:inline distT="0" distB="0" distL="0" distR="0">
-            <wp:extent cx="2700000" cy="3442196"/>
-            <wp:effectExtent l="19050" t="0" r="5100" b="0"/>
-            <wp:docPr id="5" name="Рисунок 5"/>
+            <wp:extent cx="2993155" cy="4039738"/>
+            <wp:effectExtent l="19050" t="0" r="0" b="0"/>
+            <wp:docPr id="1" name="Рисунок 1"/>
             <wp:cNvGraphicFramePr>
               <a:graphicFrameLocks xmlns:a="http://schemas.openxmlformats.org/drawingml/2006/main" noChangeAspect="1"/>
             </wp:cNvGraphicFramePr>
@@ -6250,7 +6241,7 @@
               <a:graphicData uri="http://schemas.openxmlformats.org/drawingml/2006/picture">
                 <pic:pic xmlns:pic="http://schemas.openxmlformats.org/drawingml/2006/picture">
                   <pic:nvPicPr>
-                    <pic:cNvPr id="0" name="Picture 5"/>
+                    <pic:cNvPr id="0" name="Picture 1"/>
                     <pic:cNvPicPr>
                       <a:picLocks noChangeAspect="1" noChangeArrowheads="1"/>
                     </pic:cNvPicPr>
@@ -6265,7 +6256,7 @@
                   <pic:spPr bwMode="auto">
                     <a:xfrm>
                       <a:off x="0" y="0"/>
-                      <a:ext cx="2700000" cy="3442196"/>
+                      <a:ext cx="2993224" cy="4039831"/>
                     </a:xfrm>
                     <a:prstGeom prst="rect">
                       <a:avLst/>
@@ -6327,7 +6318,6 @@
           <w:noProof/>
           <w:lang w:eastAsia="ru-RU"/>
         </w:rPr>
-        <w:lastRenderedPageBreak/>
         <w:drawing>
           <wp:inline distT="0" distB="0" distL="0" distR="0">
             <wp:extent cx="6343200" cy="3535129"/>
@@ -7347,17 +7337,11 @@
         <w:t>К работе на персональном компьютере допускаются лица, прошедшие обучение безопасным методам труда, вводный инструктаж, первич</w:t>
       </w:r>
       <w:r>
-        <w:t xml:space="preserve">ный инструктаж на рабочем месте. </w:t>
-      </w:r>
-      <w:r>
-        <w:t xml:space="preserve">При эксплуатации персонального компьютера на </w:t>
+        <w:t xml:space="preserve">ный инструктаж на рабочем месте. При эксплуатации персонального компьютера на </w:t>
       </w:r>
       <w:r>
         <w:lastRenderedPageBreak/>
-        <w:t>работника могут оказывать действие следующие опасные и вр</w:t>
-      </w:r>
-      <w:r>
-        <w:t>едные производственные факторы:</w:t>
+        <w:t>работника могут оказывать действие следующие опасные и вредные производственные факторы:</w:t>
       </w:r>
     </w:p>
     <w:p>
@@ -7498,10 +7482,7 @@
         <w:ind w:left="1418" w:hanging="567"/>
       </w:pPr>
       <w:r>
-        <w:t>Убедиться в наличии заземления системного блок</w:t>
-      </w:r>
-      <w:r>
-        <w:t>а, монитора и защитного экрана.</w:t>
+        <w:t>Убедиться в наличии заземления системного блока, монитора и защитного экрана.</w:t>
       </w:r>
     </w:p>
     <w:p>
@@ -8941,7 +8922,7 @@
                     <a:blip r:embed="rId23" cstate="print">
                       <a:extLst>
                         <a:ext uri="{28A0092B-C50C-407E-A947-70E740481C1C}">
-                          <a14:useLocalDpi xmlns="" xmlns:wpc="http://schemas.microsoft.com/office/word/2010/wordprocessingCanvas" xmlns:cx="http://schemas.microsoft.com/office/drawing/2014/chartex" xmlns:mc="http://schemas.openxmlformats.org/markup-compatibility/2006" xmlns:o="urn:schemas-microsoft-com:office:office" xmlns:v="urn:schemas-microsoft-com:vml" xmlns:wp14="http://schemas.microsoft.com/office/word/2010/wordprocessingDrawing" xmlns:w10="urn:schemas-microsoft-com:office:word" xmlns:w="http://schemas.openxmlformats.org/wordprocessingml/2006/main" xmlns:w14="http://schemas.microsoft.com/office/word/2010/wordml" xmlns:w15="http://schemas.microsoft.com/office/word/2012/wordml" xmlns:w16se="http://schemas.microsoft.com/office/word/2015/wordml/symex" xmlns:wpg="http://schemas.microsoft.com/office/word/2010/wordprocessingGroup" xmlns:wpi="http://schemas.microsoft.com/office/word/2010/wordprocessingInk" xmlns:wps="http://schemas.microsoft.com/office/word/2010/wordprocessingShape" xmlns:a14="http://schemas.microsoft.com/office/drawing/2010/main" val="0"/>
+                          <a14:useLocalDpi xmlns:a14="http://schemas.microsoft.com/office/drawing/2010/main" xmlns:wps="http://schemas.microsoft.com/office/word/2010/wordprocessingShape" xmlns:wpi="http://schemas.microsoft.com/office/word/2010/wordprocessingInk" xmlns:wpg="http://schemas.microsoft.com/office/word/2010/wordprocessingGroup" xmlns:w16se="http://schemas.microsoft.com/office/word/2015/wordml/symex" xmlns:w15="http://schemas.microsoft.com/office/word/2012/wordml" xmlns:w14="http://schemas.microsoft.com/office/word/2010/wordml" xmlns:w="http://schemas.openxmlformats.org/wordprocessingml/2006/main" xmlns:w10="urn:schemas-microsoft-com:office:word" xmlns:wp14="http://schemas.microsoft.com/office/word/2010/wordprocessingDrawing" xmlns:v="urn:schemas-microsoft-com:vml" xmlns:o="urn:schemas-microsoft-com:office:office" xmlns:mc="http://schemas.openxmlformats.org/markup-compatibility/2006" xmlns:cx="http://schemas.microsoft.com/office/drawing/2014/chartex" xmlns:wpc="http://schemas.microsoft.com/office/word/2010/wordprocessingCanvas" xmlns="" val="0"/>
                         </a:ext>
                       </a:extLst>
                     </a:blip>
@@ -11070,7 +11051,7 @@
           <w:color w:val="000000"/>
           <w:sz w:val="19"/>
           <w:szCs w:val="19"/>
-          <w:lang w:eastAsia="en-US"/>
+          <w:lang w:val="en-US" w:eastAsia="en-US"/>
         </w:rPr>
       </w:pPr>
       <w:r>
@@ -11083,85 +11064,39 @@
         </w:rPr>
         <w:t xml:space="preserve">                        </w:t>
       </w:r>
-      <w:proofErr w:type="gramStart"/>
-      <w:r>
-        <w:rPr>
-          <w:rFonts w:ascii="Cascadia Mono" w:eastAsiaTheme="minorHAnsi" w:hAnsi="Cascadia Mono" w:cs="Cascadia Mono"/>
-          <w:color w:val="000000"/>
-          <w:sz w:val="19"/>
-          <w:szCs w:val="19"/>
-          <w:lang w:eastAsia="en-US"/>
-        </w:rPr>
-        <w:t>.</w:t>
-      </w:r>
-      <w:proofErr w:type="spellStart"/>
-      <w:r>
-        <w:rPr>
-          <w:rFonts w:ascii="Cascadia Mono" w:eastAsiaTheme="minorHAnsi" w:hAnsi="Cascadia Mono" w:cs="Cascadia Mono"/>
-          <w:color w:val="000000"/>
-          <w:sz w:val="19"/>
-          <w:szCs w:val="19"/>
-          <w:lang w:eastAsia="en-US"/>
-        </w:rPr>
-        <w:t>Single</w:t>
-      </w:r>
-      <w:proofErr w:type="spellEnd"/>
-      <w:r>
-        <w:rPr>
-          <w:rFonts w:ascii="Cascadia Mono" w:eastAsiaTheme="minorHAnsi" w:hAnsi="Cascadia Mono" w:cs="Cascadia Mono"/>
-          <w:color w:val="000000"/>
-          <w:sz w:val="19"/>
-          <w:szCs w:val="19"/>
-          <w:lang w:eastAsia="en-US"/>
-        </w:rPr>
-        <w:t>()).</w:t>
-      </w:r>
-      <w:proofErr w:type="spellStart"/>
-      <w:r>
-        <w:rPr>
-          <w:rFonts w:ascii="Cascadia Mono" w:eastAsiaTheme="minorHAnsi" w:hAnsi="Cascadia Mono" w:cs="Cascadia Mono"/>
-          <w:color w:val="000000"/>
-          <w:sz w:val="19"/>
-          <w:szCs w:val="19"/>
-          <w:lang w:eastAsia="en-US"/>
-        </w:rPr>
-        <w:t>ShowDialog</w:t>
-      </w:r>
-      <w:proofErr w:type="spellEnd"/>
-      <w:r>
-        <w:rPr>
-          <w:rFonts w:ascii="Cascadia Mono" w:eastAsiaTheme="minorHAnsi" w:hAnsi="Cascadia Mono" w:cs="Cascadia Mono"/>
-          <w:color w:val="000000"/>
-          <w:sz w:val="19"/>
-          <w:szCs w:val="19"/>
-          <w:lang w:eastAsia="en-US"/>
-        </w:rPr>
-        <w:t>();</w:t>
-      </w:r>
-      <w:proofErr w:type="gramEnd"/>
-    </w:p>
-    <w:p>
-      <w:pPr>
-        <w:autoSpaceDE w:val="0"/>
-        <w:autoSpaceDN w:val="0"/>
-        <w:adjustRightInd w:val="0"/>
-        <w:ind w:firstLine="0"/>
-        <w:jc w:val="left"/>
-        <w:rPr>
-          <w:rFonts w:ascii="Cascadia Mono" w:eastAsiaTheme="minorHAnsi" w:hAnsi="Cascadia Mono" w:cs="Cascadia Mono"/>
-          <w:color w:val="000000"/>
-          <w:sz w:val="19"/>
-          <w:szCs w:val="19"/>
-          <w:lang w:eastAsia="en-US"/>
-        </w:rPr>
-      </w:pPr>
-      <w:r>
-        <w:rPr>
-          <w:rFonts w:ascii="Cascadia Mono" w:eastAsiaTheme="minorHAnsi" w:hAnsi="Cascadia Mono" w:cs="Cascadia Mono"/>
-          <w:color w:val="000000"/>
-          <w:sz w:val="19"/>
-          <w:szCs w:val="19"/>
-          <w:lang w:eastAsia="en-US"/>
+      <w:r>
+        <w:rPr>
+          <w:rFonts w:ascii="Cascadia Mono" w:eastAsiaTheme="minorHAnsi" w:hAnsi="Cascadia Mono" w:cs="Cascadia Mono"/>
+          <w:color w:val="000000"/>
+          <w:sz w:val="19"/>
+          <w:szCs w:val="19"/>
+          <w:lang w:val="en-US" w:eastAsia="en-US"/>
+        </w:rPr>
+        <w:t>.Single()).ShowDialog();</w:t>
+      </w:r>
+    </w:p>
+    <w:p>
+      <w:pPr>
+        <w:autoSpaceDE w:val="0"/>
+        <w:autoSpaceDN w:val="0"/>
+        <w:adjustRightInd w:val="0"/>
+        <w:ind w:firstLine="0"/>
+        <w:jc w:val="left"/>
+        <w:rPr>
+          <w:rFonts w:ascii="Cascadia Mono" w:eastAsiaTheme="minorHAnsi" w:hAnsi="Cascadia Mono" w:cs="Cascadia Mono"/>
+          <w:color w:val="000000"/>
+          <w:sz w:val="19"/>
+          <w:szCs w:val="19"/>
+          <w:lang w:val="en-US" w:eastAsia="en-US"/>
+        </w:rPr>
+      </w:pPr>
+      <w:r>
+        <w:rPr>
+          <w:rFonts w:ascii="Cascadia Mono" w:eastAsiaTheme="minorHAnsi" w:hAnsi="Cascadia Mono" w:cs="Cascadia Mono"/>
+          <w:color w:val="000000"/>
+          <w:sz w:val="19"/>
+          <w:szCs w:val="19"/>
+          <w:lang w:val="en-US" w:eastAsia="en-US"/>
         </w:rPr>
         <w:t xml:space="preserve">            }</w:t>
       </w:r>
@@ -11178,16 +11113,16 @@
           <w:color w:val="000000"/>
           <w:sz w:val="19"/>
           <w:szCs w:val="19"/>
-          <w:lang w:eastAsia="en-US"/>
-        </w:rPr>
-      </w:pPr>
-      <w:r>
-        <w:rPr>
-          <w:rFonts w:ascii="Cascadia Mono" w:eastAsiaTheme="minorHAnsi" w:hAnsi="Cascadia Mono" w:cs="Cascadia Mono"/>
-          <w:color w:val="000000"/>
-          <w:sz w:val="19"/>
-          <w:szCs w:val="19"/>
-          <w:lang w:eastAsia="en-US"/>
+          <w:lang w:val="en-US" w:eastAsia="en-US"/>
+        </w:rPr>
+      </w:pPr>
+      <w:r>
+        <w:rPr>
+          <w:rFonts w:ascii="Cascadia Mono" w:eastAsiaTheme="minorHAnsi" w:hAnsi="Cascadia Mono" w:cs="Cascadia Mono"/>
+          <w:color w:val="000000"/>
+          <w:sz w:val="19"/>
+          <w:szCs w:val="19"/>
+          <w:lang w:val="en-US" w:eastAsia="en-US"/>
         </w:rPr>
         <w:t xml:space="preserve">        }</w:t>
       </w:r>
@@ -11204,16 +11139,16 @@
           <w:color w:val="000000"/>
           <w:sz w:val="19"/>
           <w:szCs w:val="19"/>
-          <w:lang w:eastAsia="en-US"/>
-        </w:rPr>
-      </w:pPr>
-      <w:r>
-        <w:rPr>
-          <w:rFonts w:ascii="Cascadia Mono" w:eastAsiaTheme="minorHAnsi" w:hAnsi="Cascadia Mono" w:cs="Cascadia Mono"/>
-          <w:color w:val="000000"/>
-          <w:sz w:val="19"/>
-          <w:szCs w:val="19"/>
-          <w:lang w:eastAsia="en-US"/>
+          <w:lang w:val="en-US" w:eastAsia="en-US"/>
+        </w:rPr>
+      </w:pPr>
+      <w:r>
+        <w:rPr>
+          <w:rFonts w:ascii="Cascadia Mono" w:eastAsiaTheme="minorHAnsi" w:hAnsi="Cascadia Mono" w:cs="Cascadia Mono"/>
+          <w:color w:val="000000"/>
+          <w:sz w:val="19"/>
+          <w:szCs w:val="19"/>
+          <w:lang w:val="en-US" w:eastAsia="en-US"/>
         </w:rPr>
         <w:t xml:space="preserve">    }</w:t>
       </w:r>
@@ -11230,16 +11165,16 @@
           <w:color w:val="000000"/>
           <w:sz w:val="19"/>
           <w:szCs w:val="19"/>
-          <w:lang w:eastAsia="en-US"/>
-        </w:rPr>
-      </w:pPr>
-      <w:r>
-        <w:rPr>
-          <w:rFonts w:ascii="Cascadia Mono" w:eastAsiaTheme="minorHAnsi" w:hAnsi="Cascadia Mono" w:cs="Cascadia Mono"/>
-          <w:color w:val="000000"/>
-          <w:sz w:val="19"/>
-          <w:szCs w:val="19"/>
-          <w:lang w:eastAsia="en-US"/>
+          <w:lang w:val="en-US" w:eastAsia="en-US"/>
+        </w:rPr>
+      </w:pPr>
+      <w:r>
+        <w:rPr>
+          <w:rFonts w:ascii="Cascadia Mono" w:eastAsiaTheme="minorHAnsi" w:hAnsi="Cascadia Mono" w:cs="Cascadia Mono"/>
+          <w:color w:val="000000"/>
+          <w:sz w:val="19"/>
+          <w:szCs w:val="19"/>
+          <w:lang w:val="en-US" w:eastAsia="en-US"/>
         </w:rPr>
         <w:t>}</w:t>
       </w:r>
@@ -20780,7 +20715,7 @@
           <w:color w:val="000000"/>
           <w:sz w:val="19"/>
           <w:szCs w:val="19"/>
-          <w:lang w:eastAsia="en-US"/>
+          <w:lang w:val="en-US" w:eastAsia="en-US"/>
         </w:rPr>
       </w:pPr>
       <w:r>
@@ -20799,7 +20734,7 @@
           <w:color w:val="000000"/>
           <w:sz w:val="19"/>
           <w:szCs w:val="19"/>
-          <w:lang w:eastAsia="en-US"/>
+          <w:lang w:val="en-US" w:eastAsia="en-US"/>
         </w:rPr>
         <w:t>{</w:t>
       </w:r>
@@ -20816,108 +20751,62 @@
           <w:color w:val="000000"/>
           <w:sz w:val="19"/>
           <w:szCs w:val="19"/>
-          <w:lang w:eastAsia="en-US"/>
-        </w:rPr>
-      </w:pPr>
-      <w:r>
-        <w:rPr>
-          <w:rFonts w:ascii="Cascadia Mono" w:eastAsiaTheme="minorHAnsi" w:hAnsi="Cascadia Mono" w:cs="Cascadia Mono"/>
-          <w:color w:val="000000"/>
-          <w:sz w:val="19"/>
-          <w:szCs w:val="19"/>
-          <w:lang w:eastAsia="en-US"/>
+          <w:lang w:val="en-US" w:eastAsia="en-US"/>
+        </w:rPr>
+      </w:pPr>
+      <w:r>
+        <w:rPr>
+          <w:rFonts w:ascii="Cascadia Mono" w:eastAsiaTheme="minorHAnsi" w:hAnsi="Cascadia Mono" w:cs="Cascadia Mono"/>
+          <w:color w:val="000000"/>
+          <w:sz w:val="19"/>
+          <w:szCs w:val="19"/>
+          <w:lang w:val="en-US" w:eastAsia="en-US"/>
         </w:rPr>
         <w:t xml:space="preserve">            </w:t>
       </w:r>
-      <w:proofErr w:type="spellStart"/>
       <w:r>
         <w:rPr>
           <w:rFonts w:ascii="Cascadia Mono" w:eastAsiaTheme="minorHAnsi" w:hAnsi="Cascadia Mono" w:cs="Cascadia Mono"/>
           <w:color w:val="0000FF"/>
           <w:sz w:val="19"/>
           <w:szCs w:val="19"/>
-          <w:lang w:eastAsia="en-US"/>
+          <w:lang w:val="en-US" w:eastAsia="en-US"/>
         </w:rPr>
         <w:t>new</w:t>
       </w:r>
-      <w:proofErr w:type="spellEnd"/>
-      <w:r>
-        <w:rPr>
-          <w:rFonts w:ascii="Cascadia Mono" w:eastAsiaTheme="minorHAnsi" w:hAnsi="Cascadia Mono" w:cs="Cascadia Mono"/>
-          <w:color w:val="000000"/>
-          <w:sz w:val="19"/>
-          <w:szCs w:val="19"/>
-          <w:lang w:eastAsia="en-US"/>
-        </w:rPr>
-        <w:t xml:space="preserve"> </w:t>
-      </w:r>
-      <w:proofErr w:type="spellStart"/>
-      <w:r>
-        <w:rPr>
-          <w:rFonts w:ascii="Cascadia Mono" w:eastAsiaTheme="minorHAnsi" w:hAnsi="Cascadia Mono" w:cs="Cascadia Mono"/>
-          <w:color w:val="000000"/>
-          <w:sz w:val="19"/>
-          <w:szCs w:val="19"/>
-          <w:lang w:eastAsia="en-US"/>
-        </w:rPr>
-        <w:t>AdminControlWindow</w:t>
-      </w:r>
-      <w:proofErr w:type="spellEnd"/>
-      <w:r>
-        <w:rPr>
-          <w:rFonts w:ascii="Cascadia Mono" w:eastAsiaTheme="minorHAnsi" w:hAnsi="Cascadia Mono" w:cs="Cascadia Mono"/>
-          <w:color w:val="000000"/>
-          <w:sz w:val="19"/>
-          <w:szCs w:val="19"/>
-          <w:lang w:eastAsia="en-US"/>
-        </w:rPr>
-        <w:t>().</w:t>
-      </w:r>
-      <w:proofErr w:type="spellStart"/>
-      <w:r>
-        <w:rPr>
-          <w:rFonts w:ascii="Cascadia Mono" w:eastAsiaTheme="minorHAnsi" w:hAnsi="Cascadia Mono" w:cs="Cascadia Mono"/>
-          <w:color w:val="000000"/>
-          <w:sz w:val="19"/>
-          <w:szCs w:val="19"/>
-          <w:lang w:eastAsia="en-US"/>
-        </w:rPr>
-        <w:t>ShowDialog</w:t>
-      </w:r>
-      <w:proofErr w:type="spellEnd"/>
-      <w:r>
-        <w:rPr>
-          <w:rFonts w:ascii="Cascadia Mono" w:eastAsiaTheme="minorHAnsi" w:hAnsi="Cascadia Mono" w:cs="Cascadia Mono"/>
-          <w:color w:val="000000"/>
-          <w:sz w:val="19"/>
-          <w:szCs w:val="19"/>
-          <w:lang w:eastAsia="en-US"/>
-        </w:rPr>
-        <w:t>();</w:t>
-      </w:r>
-    </w:p>
-    <w:p>
-      <w:pPr>
-        <w:autoSpaceDE w:val="0"/>
-        <w:autoSpaceDN w:val="0"/>
-        <w:adjustRightInd w:val="0"/>
-        <w:ind w:firstLine="0"/>
-        <w:jc w:val="left"/>
-        <w:rPr>
-          <w:rFonts w:ascii="Cascadia Mono" w:eastAsiaTheme="minorHAnsi" w:hAnsi="Cascadia Mono" w:cs="Cascadia Mono"/>
-          <w:color w:val="000000"/>
-          <w:sz w:val="19"/>
-          <w:szCs w:val="19"/>
-          <w:lang w:eastAsia="en-US"/>
-        </w:rPr>
-      </w:pPr>
-      <w:r>
-        <w:rPr>
-          <w:rFonts w:ascii="Cascadia Mono" w:eastAsiaTheme="minorHAnsi" w:hAnsi="Cascadia Mono" w:cs="Cascadia Mono"/>
-          <w:color w:val="000000"/>
-          <w:sz w:val="19"/>
-          <w:szCs w:val="19"/>
-          <w:lang w:eastAsia="en-US"/>
+      <w:r>
+        <w:rPr>
+          <w:rFonts w:ascii="Cascadia Mono" w:eastAsiaTheme="minorHAnsi" w:hAnsi="Cascadia Mono" w:cs="Cascadia Mono"/>
+          <w:color w:val="000000"/>
+          <w:sz w:val="19"/>
+          <w:szCs w:val="19"/>
+          <w:lang w:val="en-US" w:eastAsia="en-US"/>
+        </w:rPr>
+        <w:t xml:space="preserve"> AdminControlWindow().ShowDialog();</w:t>
+      </w:r>
+    </w:p>
+    <w:p>
+      <w:pPr>
+        <w:autoSpaceDE w:val="0"/>
+        <w:autoSpaceDN w:val="0"/>
+        <w:adjustRightInd w:val="0"/>
+        <w:ind w:firstLine="0"/>
+        <w:jc w:val="left"/>
+        <w:rPr>
+          <w:rFonts w:ascii="Cascadia Mono" w:eastAsiaTheme="minorHAnsi" w:hAnsi="Cascadia Mono" w:cs="Cascadia Mono"/>
+          <w:color w:val="000000"/>
+          <w:sz w:val="19"/>
+          <w:szCs w:val="19"/>
+          <w:lang w:val="en-US" w:eastAsia="en-US"/>
+        </w:rPr>
+      </w:pPr>
+      <w:r>
+        <w:rPr>
+          <w:rFonts w:ascii="Cascadia Mono" w:eastAsiaTheme="minorHAnsi" w:hAnsi="Cascadia Mono" w:cs="Cascadia Mono"/>
+          <w:color w:val="000000"/>
+          <w:sz w:val="19"/>
+          <w:szCs w:val="19"/>
+          <w:lang w:val="en-US" w:eastAsia="en-US"/>
         </w:rPr>
         <w:t xml:space="preserve">        }</w:t>
       </w:r>
@@ -20934,16 +20823,16 @@
           <w:color w:val="000000"/>
           <w:sz w:val="19"/>
           <w:szCs w:val="19"/>
-          <w:lang w:eastAsia="en-US"/>
-        </w:rPr>
-      </w:pPr>
-      <w:r>
-        <w:rPr>
-          <w:rFonts w:ascii="Cascadia Mono" w:eastAsiaTheme="minorHAnsi" w:hAnsi="Cascadia Mono" w:cs="Cascadia Mono"/>
-          <w:color w:val="000000"/>
-          <w:sz w:val="19"/>
-          <w:szCs w:val="19"/>
-          <w:lang w:eastAsia="en-US"/>
+          <w:lang w:val="en-US" w:eastAsia="en-US"/>
+        </w:rPr>
+      </w:pPr>
+      <w:r>
+        <w:rPr>
+          <w:rFonts w:ascii="Cascadia Mono" w:eastAsiaTheme="minorHAnsi" w:hAnsi="Cascadia Mono" w:cs="Cascadia Mono"/>
+          <w:color w:val="000000"/>
+          <w:sz w:val="19"/>
+          <w:szCs w:val="19"/>
+          <w:lang w:val="en-US" w:eastAsia="en-US"/>
         </w:rPr>
         <w:lastRenderedPageBreak/>
         <w:t xml:space="preserve">    }</w:t>
@@ -20961,16 +20850,16 @@
           <w:color w:val="000000"/>
           <w:sz w:val="19"/>
           <w:szCs w:val="19"/>
-          <w:lang w:eastAsia="en-US"/>
-        </w:rPr>
-      </w:pPr>
-      <w:r>
-        <w:rPr>
-          <w:rFonts w:ascii="Cascadia Mono" w:eastAsiaTheme="minorHAnsi" w:hAnsi="Cascadia Mono" w:cs="Cascadia Mono"/>
-          <w:color w:val="000000"/>
-          <w:sz w:val="19"/>
-          <w:szCs w:val="19"/>
-          <w:lang w:eastAsia="en-US"/>
+          <w:lang w:val="en-US" w:eastAsia="en-US"/>
+        </w:rPr>
+      </w:pPr>
+      <w:r>
+        <w:rPr>
+          <w:rFonts w:ascii="Cascadia Mono" w:eastAsiaTheme="minorHAnsi" w:hAnsi="Cascadia Mono" w:cs="Cascadia Mono"/>
+          <w:color w:val="000000"/>
+          <w:sz w:val="19"/>
+          <w:szCs w:val="19"/>
+          <w:lang w:val="en-US" w:eastAsia="en-US"/>
         </w:rPr>
         <w:t>}</w:t>
       </w:r>
@@ -22223,7 +22112,7 @@
           <w:color w:val="000000"/>
           <w:sz w:val="19"/>
           <w:szCs w:val="19"/>
-          <w:lang w:eastAsia="en-US"/>
+          <w:lang w:val="en-US" w:eastAsia="en-US"/>
         </w:rPr>
       </w:pPr>
       <w:r>
@@ -22242,7 +22131,7 @@
           <w:color w:val="000000"/>
           <w:sz w:val="19"/>
           <w:szCs w:val="19"/>
-          <w:lang w:eastAsia="en-US"/>
+          <w:lang w:val="en-US" w:eastAsia="en-US"/>
         </w:rPr>
         <w:t>}</w:t>
       </w:r>
@@ -22259,16 +22148,16 @@
           <w:color w:val="000000"/>
           <w:sz w:val="19"/>
           <w:szCs w:val="19"/>
-          <w:lang w:eastAsia="en-US"/>
-        </w:rPr>
-      </w:pPr>
-      <w:r>
-        <w:rPr>
-          <w:rFonts w:ascii="Cascadia Mono" w:eastAsiaTheme="minorHAnsi" w:hAnsi="Cascadia Mono" w:cs="Cascadia Mono"/>
-          <w:color w:val="000000"/>
-          <w:sz w:val="19"/>
-          <w:szCs w:val="19"/>
-          <w:lang w:eastAsia="en-US"/>
+          <w:lang w:val="en-US" w:eastAsia="en-US"/>
+        </w:rPr>
+      </w:pPr>
+      <w:r>
+        <w:rPr>
+          <w:rFonts w:ascii="Cascadia Mono" w:eastAsiaTheme="minorHAnsi" w:hAnsi="Cascadia Mono" w:cs="Cascadia Mono"/>
+          <w:color w:val="000000"/>
+          <w:sz w:val="19"/>
+          <w:szCs w:val="19"/>
+          <w:lang w:val="en-US" w:eastAsia="en-US"/>
         </w:rPr>
         <w:t xml:space="preserve">        </w:t>
       </w:r>
@@ -22285,16 +22174,16 @@
           <w:color w:val="000000"/>
           <w:sz w:val="19"/>
           <w:szCs w:val="19"/>
-          <w:lang w:eastAsia="en-US"/>
-        </w:rPr>
-      </w:pPr>
-      <w:r>
-        <w:rPr>
-          <w:rFonts w:ascii="Cascadia Mono" w:eastAsiaTheme="minorHAnsi" w:hAnsi="Cascadia Mono" w:cs="Cascadia Mono"/>
-          <w:color w:val="000000"/>
-          <w:sz w:val="19"/>
-          <w:szCs w:val="19"/>
-          <w:lang w:eastAsia="en-US"/>
+          <w:lang w:val="en-US" w:eastAsia="en-US"/>
+        </w:rPr>
+      </w:pPr>
+      <w:r>
+        <w:rPr>
+          <w:rFonts w:ascii="Cascadia Mono" w:eastAsiaTheme="minorHAnsi" w:hAnsi="Cascadia Mono" w:cs="Cascadia Mono"/>
+          <w:color w:val="000000"/>
+          <w:sz w:val="19"/>
+          <w:szCs w:val="19"/>
+          <w:lang w:val="en-US" w:eastAsia="en-US"/>
         </w:rPr>
         <w:t xml:space="preserve">    }</w:t>
       </w:r>
@@ -22311,16 +22200,16 @@
           <w:color w:val="000000"/>
           <w:sz w:val="19"/>
           <w:szCs w:val="19"/>
-          <w:lang w:eastAsia="en-US"/>
-        </w:rPr>
-      </w:pPr>
-      <w:r>
-        <w:rPr>
-          <w:rFonts w:ascii="Cascadia Mono" w:eastAsiaTheme="minorHAnsi" w:hAnsi="Cascadia Mono" w:cs="Cascadia Mono"/>
-          <w:color w:val="000000"/>
-          <w:sz w:val="19"/>
-          <w:szCs w:val="19"/>
-          <w:lang w:eastAsia="en-US"/>
+          <w:lang w:val="en-US" w:eastAsia="en-US"/>
+        </w:rPr>
+      </w:pPr>
+      <w:r>
+        <w:rPr>
+          <w:rFonts w:ascii="Cascadia Mono" w:eastAsiaTheme="minorHAnsi" w:hAnsi="Cascadia Mono" w:cs="Cascadia Mono"/>
+          <w:color w:val="000000"/>
+          <w:sz w:val="19"/>
+          <w:szCs w:val="19"/>
+          <w:lang w:val="en-US" w:eastAsia="en-US"/>
         </w:rPr>
         <w:t>}</w:t>
       </w:r>
@@ -28588,7 +28477,7 @@
             <w:rPr>
               <w:noProof/>
             </w:rPr>
-            <w:t>30</w:t>
+            <w:t>14</w:t>
           </w:r>
         </w:fldSimple>
       </w:p>
@@ -31079,7 +30968,7 @@
   <a:extraClrSchemeLst/>
   <a:extLst>
     <a:ext uri="{05A4C25C-085E-4340-85A3-A5531E510DB2}">
-      <thm15:themeFamily xmlns="" xmlns:thm15="http://schemas.microsoft.com/office/thememl/2012/main" name="Office Theme" id="{62F939B6-93AF-4DB8-9C6B-D6C7DFDC589F}" vid="{4A3C46E8-61CC-4603-A589-7422A47A8E4A}"/>
+      <thm15:themeFamily xmlns:thm15="http://schemas.microsoft.com/office/thememl/2012/main" xmlns="" name="Office Theme" id="{62F939B6-93AF-4DB8-9C6B-D6C7DFDC589F}" vid="{4A3C46E8-61CC-4603-A589-7422A47A8E4A}"/>
     </a:ext>
   </a:extLst>
 </a:theme>
@@ -31090,7 +30979,7 @@
 </file>
 
 <file path=customXml/itemProps1.xml><?xml version="1.0" encoding="utf-8"?>
-<ds:datastoreItem xmlns:ds="http://schemas.openxmlformats.org/officeDocument/2006/customXml" ds:itemID="{3A5E302B-5E6C-478D-B70D-D6A77FB58509}">
+<ds:datastoreItem xmlns:ds="http://schemas.openxmlformats.org/officeDocument/2006/customXml" ds:itemID="{51E43871-69CB-41EC-AA8E-3A8E71261897}">
   <ds:schemaRefs>
     <ds:schemaRef ds:uri="http://schemas.openxmlformats.org/officeDocument/2006/bibliography"/>
   </ds:schemaRefs>

</xml_diff>